<commit_message>
lab2 + Pairwise+ usability
</commit_message>
<xml_diff>
--- a/usability/usability_rate.docx
+++ b/usability/usability_rate.docx
@@ -5,72 +5,125 @@
     <w:tbl>
       <w:tblPr>
         <w:tblStyle w:val="a3"/>
-        <w:tblW w:w="15877" w:type="dxa"/>
+        <w:tblW w:w="16361" w:type="dxa"/>
         <w:tblInd w:w="-601" w:type="dxa"/>
+        <w:tblLayout w:type="fixed"/>
         <w:tblLook w:val="04A0"/>
       </w:tblPr>
       <w:tblGrid>
         <w:gridCol w:w="1493"/>
-        <w:gridCol w:w="1266"/>
-        <w:gridCol w:w="3625"/>
-        <w:gridCol w:w="1834"/>
-        <w:gridCol w:w="4732"/>
-        <w:gridCol w:w="2927"/>
+        <w:gridCol w:w="1271"/>
+        <w:gridCol w:w="2765"/>
+        <w:gridCol w:w="1843"/>
+        <w:gridCol w:w="6804"/>
+        <w:gridCol w:w="2185"/>
       </w:tblGrid>
       <w:tr>
         <w:tc>
           <w:tcPr>
-            <w:tcW w:w="1276" w:type="dxa"/>
-          </w:tcPr>
-          <w:p>
-            <w:r>
-              <w:rPr>
+            <w:tcW w:w="1493" w:type="dxa"/>
+          </w:tcPr>
+          <w:p>
+            <w:pPr>
+              <w:rPr>
+                <w:sz w:val="20"/>
+                <w:szCs w:val="20"/>
+              </w:rPr>
+            </w:pPr>
+            <w:r>
+              <w:rPr>
+                <w:sz w:val="20"/>
+                <w:szCs w:val="20"/>
                 <w:lang w:val="en-US"/>
               </w:rPr>
               <w:t xml:space="preserve"> </w:t>
             </w:r>
             <w:r>
+              <w:rPr>
+                <w:sz w:val="20"/>
+                <w:szCs w:val="20"/>
+              </w:rPr>
               <w:t>Степень доступа</w:t>
             </w:r>
           </w:p>
         </w:tc>
         <w:tc>
           <w:tcPr>
-            <w:tcW w:w="1276" w:type="dxa"/>
-          </w:tcPr>
-          <w:p>
-            <w:r>
+            <w:tcW w:w="1271" w:type="dxa"/>
+          </w:tcPr>
+          <w:p>
+            <w:pPr>
+              <w:rPr>
+                <w:sz w:val="20"/>
+                <w:szCs w:val="20"/>
+              </w:rPr>
+            </w:pPr>
+            <w:r>
+              <w:rPr>
+                <w:sz w:val="20"/>
+                <w:szCs w:val="20"/>
+              </w:rPr>
               <w:t>Раздел</w:t>
             </w:r>
           </w:p>
         </w:tc>
         <w:tc>
           <w:tcPr>
-            <w:tcW w:w="3686" w:type="dxa"/>
-          </w:tcPr>
-          <w:p>
-            <w:r>
+            <w:tcW w:w="2765" w:type="dxa"/>
+          </w:tcPr>
+          <w:p>
+            <w:pPr>
+              <w:rPr>
+                <w:sz w:val="20"/>
+                <w:szCs w:val="20"/>
+              </w:rPr>
+            </w:pPr>
+            <w:r>
+              <w:rPr>
+                <w:sz w:val="20"/>
+                <w:szCs w:val="20"/>
+              </w:rPr>
               <w:t>Описание</w:t>
             </w:r>
           </w:p>
         </w:tc>
         <w:tc>
           <w:tcPr>
-            <w:tcW w:w="1842" w:type="dxa"/>
-          </w:tcPr>
-          <w:p>
-            <w:r>
+            <w:tcW w:w="1843" w:type="dxa"/>
+          </w:tcPr>
+          <w:p>
+            <w:pPr>
+              <w:rPr>
+                <w:sz w:val="20"/>
+                <w:szCs w:val="20"/>
+              </w:rPr>
+            </w:pPr>
+            <w:r>
+              <w:rPr>
+                <w:sz w:val="20"/>
+                <w:szCs w:val="20"/>
+              </w:rPr>
               <w:t>Комментарий</w:t>
             </w:r>
           </w:p>
         </w:tc>
         <w:tc>
           <w:tcPr>
-            <w:tcW w:w="4820" w:type="dxa"/>
-          </w:tcPr>
-          <w:p>
+            <w:tcW w:w="6804" w:type="dxa"/>
+          </w:tcPr>
+          <w:p>
+            <w:pPr>
+              <w:rPr>
+                <w:sz w:val="20"/>
+                <w:szCs w:val="20"/>
+              </w:rPr>
+            </w:pPr>
             <w:proofErr w:type="spellStart"/>
             <w:r>
+              <w:rPr>
+                <w:sz w:val="20"/>
+                <w:szCs w:val="20"/>
+              </w:rPr>
               <w:t>Скриншот</w:t>
             </w:r>
             <w:proofErr w:type="spellEnd"/>
@@ -78,10 +131,20 @@
         </w:tc>
         <w:tc>
           <w:tcPr>
-            <w:tcW w:w="2977" w:type="dxa"/>
-          </w:tcPr>
-          <w:p>
-            <w:r>
+            <w:tcW w:w="2185" w:type="dxa"/>
+          </w:tcPr>
+          <w:p>
+            <w:pPr>
+              <w:rPr>
+                <w:sz w:val="20"/>
+                <w:szCs w:val="20"/>
+              </w:rPr>
+            </w:pPr>
+            <w:r>
+              <w:rPr>
+                <w:sz w:val="20"/>
+                <w:szCs w:val="20"/>
+              </w:rPr>
               <w:t>Ссылка</w:t>
             </w:r>
           </w:p>
@@ -90,48 +153,1468 @@
       <w:tr>
         <w:tc>
           <w:tcPr>
-            <w:tcW w:w="1276" w:type="dxa"/>
-          </w:tcPr>
-          <w:p>
-            <w:r>
+            <w:tcW w:w="1493" w:type="dxa"/>
+          </w:tcPr>
+          <w:p>
+            <w:pPr>
+              <w:rPr>
+                <w:sz w:val="20"/>
+                <w:szCs w:val="20"/>
+              </w:rPr>
+            </w:pPr>
+            <w:r>
+              <w:rPr>
+                <w:sz w:val="20"/>
+                <w:szCs w:val="20"/>
+              </w:rPr>
               <w:t>Обычный пользователь</w:t>
             </w:r>
           </w:p>
         </w:tc>
         <w:tc>
           <w:tcPr>
-            <w:tcW w:w="1276" w:type="dxa"/>
-          </w:tcPr>
-          <w:p/>
-        </w:tc>
-        <w:tc>
-          <w:tcPr>
-            <w:tcW w:w="3686" w:type="dxa"/>
-          </w:tcPr>
-          <w:p/>
-        </w:tc>
-        <w:tc>
-          <w:tcPr>
-            <w:tcW w:w="1842" w:type="dxa"/>
-          </w:tcPr>
-          <w:p/>
-        </w:tc>
-        <w:tc>
-          <w:tcPr>
-            <w:tcW w:w="4820" w:type="dxa"/>
-          </w:tcPr>
-          <w:p/>
-        </w:tc>
-        <w:tc>
-          <w:tcPr>
-            <w:tcW w:w="2977" w:type="dxa"/>
-          </w:tcPr>
-          <w:p/>
+            <w:tcW w:w="1271" w:type="dxa"/>
+          </w:tcPr>
+          <w:p>
+            <w:pPr>
+              <w:rPr>
+                <w:sz w:val="20"/>
+                <w:szCs w:val="20"/>
+              </w:rPr>
+            </w:pPr>
+            <w:proofErr w:type="spellStart"/>
+            <w:r>
+              <w:rPr>
+                <w:sz w:val="20"/>
+                <w:szCs w:val="20"/>
+              </w:rPr>
+              <w:t>Портфолио</w:t>
+            </w:r>
+            <w:proofErr w:type="spellEnd"/>
+          </w:p>
+        </w:tc>
+        <w:tc>
+          <w:tcPr>
+            <w:tcW w:w="2765" w:type="dxa"/>
+          </w:tcPr>
+          <w:p>
+            <w:pPr>
+              <w:rPr>
+                <w:sz w:val="20"/>
+                <w:szCs w:val="20"/>
+              </w:rPr>
+            </w:pPr>
+            <w:r>
+              <w:rPr>
+                <w:sz w:val="20"/>
+                <w:szCs w:val="20"/>
+              </w:rPr>
+              <w:t xml:space="preserve">При попытке посмотреть </w:t>
+            </w:r>
+            <w:proofErr w:type="spellStart"/>
+            <w:r>
+              <w:rPr>
+                <w:sz w:val="20"/>
+                <w:szCs w:val="20"/>
+              </w:rPr>
+              <w:t>портфолио</w:t>
+            </w:r>
+            <w:proofErr w:type="spellEnd"/>
+            <w:r>
+              <w:rPr>
+                <w:sz w:val="20"/>
+                <w:szCs w:val="20"/>
+              </w:rPr>
+              <w:t>, было очень трудно найти переходы на сайты отелей</w:t>
+            </w:r>
+          </w:p>
+        </w:tc>
+        <w:tc>
+          <w:tcPr>
+            <w:tcW w:w="1843" w:type="dxa"/>
+          </w:tcPr>
+          <w:p>
+            <w:pPr>
+              <w:rPr>
+                <w:sz w:val="20"/>
+                <w:szCs w:val="20"/>
+              </w:rPr>
+            </w:pPr>
+            <w:r>
+              <w:rPr>
+                <w:sz w:val="20"/>
+                <w:szCs w:val="20"/>
+              </w:rPr>
+              <w:t>Крайне неочевидный переход на сайт</w:t>
+            </w:r>
+          </w:p>
+        </w:tc>
+        <w:tc>
+          <w:tcPr>
+            <w:tcW w:w="6804" w:type="dxa"/>
+          </w:tcPr>
+          <w:p>
+            <w:pPr>
+              <w:rPr>
+                <w:sz w:val="20"/>
+                <w:szCs w:val="20"/>
+              </w:rPr>
+            </w:pPr>
+            <w:r>
+              <w:rPr>
+                <w:sz w:val="20"/>
+                <w:szCs w:val="20"/>
+              </w:rPr>
+              <w:pict>
+                <v:shapetype id="_x0000_t75" coordsize="21600,21600" o:spt="75" o:preferrelative="t" path="m@4@5l@4@11@9@11@9@5xe" filled="f" stroked="f">
+                  <v:stroke joinstyle="miter"/>
+                  <v:formulas>
+                    <v:f eqn="if lineDrawn pixelLineWidth 0"/>
+                    <v:f eqn="sum @0 1 0"/>
+                    <v:f eqn="sum 0 0 @1"/>
+                    <v:f eqn="prod @2 1 2"/>
+                    <v:f eqn="prod @3 21600 pixelWidth"/>
+                    <v:f eqn="prod @3 21600 pixelHeight"/>
+                    <v:f eqn="sum @0 0 1"/>
+                    <v:f eqn="prod @6 1 2"/>
+                    <v:f eqn="prod @7 21600 pixelWidth"/>
+                    <v:f eqn="sum @8 21600 0"/>
+                    <v:f eqn="prod @7 21600 pixelHeight"/>
+                    <v:f eqn="sum @10 21600 0"/>
+                  </v:formulas>
+                  <v:path o:extrusionok="f" gradientshapeok="t" o:connecttype="rect"/>
+                  <o:lock v:ext="edit" aspectratio="t"/>
+                </v:shapetype>
+                <v:shape id="_x0000_i1025" type="#_x0000_t75" style="width:333.75pt;height:187.5pt">
+                  <v:imagedata r:id="rId4" o:title="1"/>
+                </v:shape>
+              </w:pict>
+            </w:r>
+          </w:p>
+        </w:tc>
+        <w:tc>
+          <w:tcPr>
+            <w:tcW w:w="2185" w:type="dxa"/>
+          </w:tcPr>
+          <w:p>
+            <w:pPr>
+              <w:rPr>
+                <w:sz w:val="20"/>
+                <w:szCs w:val="20"/>
+              </w:rPr>
+            </w:pPr>
+            <w:r>
+              <w:rPr>
+                <w:sz w:val="20"/>
+                <w:szCs w:val="20"/>
+              </w:rPr>
+              <w:t>http://www.travelline.ru/portfolio/tl-start/otel-elektron-/</w:t>
+            </w:r>
+          </w:p>
+        </w:tc>
+      </w:tr>
+      <w:tr>
+        <w:tc>
+          <w:tcPr>
+            <w:tcW w:w="1493" w:type="dxa"/>
+          </w:tcPr>
+          <w:p>
+            <w:pPr>
+              <w:rPr>
+                <w:sz w:val="20"/>
+                <w:szCs w:val="20"/>
+              </w:rPr>
+            </w:pPr>
+            <w:r>
+              <w:rPr>
+                <w:sz w:val="20"/>
+                <w:szCs w:val="20"/>
+              </w:rPr>
+              <w:t>Обычный пользователь</w:t>
+            </w:r>
+          </w:p>
+        </w:tc>
+        <w:tc>
+          <w:tcPr>
+            <w:tcW w:w="1271" w:type="dxa"/>
+          </w:tcPr>
+          <w:p>
+            <w:pPr>
+              <w:rPr>
+                <w:sz w:val="20"/>
+                <w:szCs w:val="20"/>
+              </w:rPr>
+            </w:pPr>
+            <w:r>
+              <w:rPr>
+                <w:sz w:val="20"/>
+                <w:szCs w:val="20"/>
+              </w:rPr>
+              <w:t>Заказ</w:t>
+            </w:r>
+          </w:p>
+        </w:tc>
+        <w:tc>
+          <w:tcPr>
+            <w:tcW w:w="2765" w:type="dxa"/>
+          </w:tcPr>
+          <w:p>
+            <w:pPr>
+              <w:rPr>
+                <w:sz w:val="20"/>
+                <w:szCs w:val="20"/>
+              </w:rPr>
+            </w:pPr>
+            <w:r>
+              <w:rPr>
+                <w:sz w:val="20"/>
+                <w:szCs w:val="20"/>
+              </w:rPr>
+              <w:t xml:space="preserve">При заполнении заявки было непонятно наличие  пункта «Китайская версия сайта», </w:t>
+            </w:r>
+            <w:proofErr w:type="spellStart"/>
+            <w:r>
+              <w:rPr>
+                <w:sz w:val="20"/>
+                <w:szCs w:val="20"/>
+              </w:rPr>
+              <w:t>тк</w:t>
+            </w:r>
+            <w:proofErr w:type="spellEnd"/>
+            <w:r>
+              <w:rPr>
+                <w:sz w:val="20"/>
+                <w:szCs w:val="20"/>
+              </w:rPr>
+              <w:t xml:space="preserve"> отсутствовали другие языковые версии</w:t>
+            </w:r>
+          </w:p>
+        </w:tc>
+        <w:tc>
+          <w:tcPr>
+            <w:tcW w:w="1843" w:type="dxa"/>
+          </w:tcPr>
+          <w:p>
+            <w:pPr>
+              <w:rPr>
+                <w:sz w:val="20"/>
+                <w:szCs w:val="20"/>
+              </w:rPr>
+            </w:pPr>
+            <w:r>
+              <w:rPr>
+                <w:sz w:val="20"/>
+                <w:szCs w:val="20"/>
+              </w:rPr>
+              <w:t>Если и добавлять выбор языка, то предоставлять полный список</w:t>
+            </w:r>
+          </w:p>
+        </w:tc>
+        <w:tc>
+          <w:tcPr>
+            <w:tcW w:w="6804" w:type="dxa"/>
+          </w:tcPr>
+          <w:p>
+            <w:pPr>
+              <w:rPr>
+                <w:sz w:val="20"/>
+                <w:szCs w:val="20"/>
+              </w:rPr>
+            </w:pPr>
+            <w:r>
+              <w:rPr>
+                <w:sz w:val="20"/>
+                <w:szCs w:val="20"/>
+              </w:rPr>
+              <w:pict>
+                <v:shape id="_x0000_i1026" type="#_x0000_t75" style="width:329.25pt;height:160.5pt">
+                  <v:imagedata r:id="rId5" o:title="2"/>
+                </v:shape>
+              </w:pict>
+            </w:r>
+          </w:p>
+        </w:tc>
+        <w:tc>
+          <w:tcPr>
+            <w:tcW w:w="2185" w:type="dxa"/>
+          </w:tcPr>
+          <w:p>
+            <w:pPr>
+              <w:rPr>
+                <w:sz w:val="20"/>
+                <w:szCs w:val="20"/>
+              </w:rPr>
+            </w:pPr>
+            <w:r>
+              <w:rPr>
+                <w:sz w:val="20"/>
+                <w:szCs w:val="20"/>
+              </w:rPr>
+              <w:t>http://www.travelline.ru/registration/?type=sitedev</w:t>
+            </w:r>
+          </w:p>
+        </w:tc>
+      </w:tr>
+      <w:tr>
+        <w:tc>
+          <w:tcPr>
+            <w:tcW w:w="1493" w:type="dxa"/>
+          </w:tcPr>
+          <w:p>
+            <w:pPr>
+              <w:rPr>
+                <w:sz w:val="20"/>
+                <w:szCs w:val="20"/>
+              </w:rPr>
+            </w:pPr>
+            <w:r>
+              <w:rPr>
+                <w:sz w:val="20"/>
+                <w:szCs w:val="20"/>
+              </w:rPr>
+              <w:lastRenderedPageBreak/>
+              <w:t>Обычный пользователь</w:t>
+            </w:r>
+          </w:p>
+        </w:tc>
+        <w:tc>
+          <w:tcPr>
+            <w:tcW w:w="1271" w:type="dxa"/>
+          </w:tcPr>
+          <w:p>
+            <w:pPr>
+              <w:rPr>
+                <w:sz w:val="20"/>
+                <w:szCs w:val="20"/>
+              </w:rPr>
+            </w:pPr>
+            <w:r>
+              <w:rPr>
+                <w:sz w:val="20"/>
+                <w:szCs w:val="20"/>
+              </w:rPr>
+              <w:t>Заказ</w:t>
+            </w:r>
+          </w:p>
+        </w:tc>
+        <w:tc>
+          <w:tcPr>
+            <w:tcW w:w="2765" w:type="dxa"/>
+          </w:tcPr>
+          <w:p>
+            <w:pPr>
+              <w:rPr>
+                <w:sz w:val="20"/>
+                <w:szCs w:val="20"/>
+              </w:rPr>
+            </w:pPr>
+            <w:r>
+              <w:rPr>
+                <w:sz w:val="20"/>
+                <w:szCs w:val="20"/>
+              </w:rPr>
+              <w:t xml:space="preserve">При растягивании поле «Комментарий» резко перемещается </w:t>
+            </w:r>
+            <w:proofErr w:type="spellStart"/>
+            <w:r>
+              <w:rPr>
+                <w:sz w:val="20"/>
+                <w:szCs w:val="20"/>
+              </w:rPr>
+              <w:t>вправо-вниз</w:t>
+            </w:r>
+            <w:proofErr w:type="spellEnd"/>
+          </w:p>
+        </w:tc>
+        <w:tc>
+          <w:tcPr>
+            <w:tcW w:w="1843" w:type="dxa"/>
+          </w:tcPr>
+          <w:p>
+            <w:pPr>
+              <w:rPr>
+                <w:sz w:val="20"/>
+                <w:szCs w:val="20"/>
+              </w:rPr>
+            </w:pPr>
+            <w:r>
+              <w:rPr>
+                <w:sz w:val="20"/>
+                <w:szCs w:val="20"/>
+              </w:rPr>
+              <w:t>Не требуются</w:t>
+            </w:r>
+          </w:p>
+        </w:tc>
+        <w:tc>
+          <w:tcPr>
+            <w:tcW w:w="6804" w:type="dxa"/>
+          </w:tcPr>
+          <w:p>
+            <w:pPr>
+              <w:rPr>
+                <w:sz w:val="20"/>
+                <w:szCs w:val="20"/>
+              </w:rPr>
+            </w:pPr>
+            <w:r>
+              <w:rPr>
+                <w:noProof/>
+                <w:sz w:val="20"/>
+                <w:szCs w:val="20"/>
+              </w:rPr>
+              <w:drawing>
+                <wp:inline distT="0" distB="0" distL="0" distR="0">
+                  <wp:extent cx="4172850" cy="2066925"/>
+                  <wp:effectExtent l="19050" t="0" r="0" b="0"/>
+                  <wp:docPr id="25" name="Рисунок 25" descr="C:\Users\Никита\AppData\Local\Microsoft\Windows\INetCache\Content.Word\3.png"/>
+                  <wp:cNvGraphicFramePr>
+                    <a:graphicFrameLocks xmlns:a="http://schemas.openxmlformats.org/drawingml/2006/main" noChangeAspect="1"/>
+                  </wp:cNvGraphicFramePr>
+                  <a:graphic xmlns:a="http://schemas.openxmlformats.org/drawingml/2006/main">
+                    <a:graphicData uri="http://schemas.openxmlformats.org/drawingml/2006/picture">
+                      <pic:pic xmlns:pic="http://schemas.openxmlformats.org/drawingml/2006/picture">
+                        <pic:nvPicPr>
+                          <pic:cNvPr id="0" name="Picture 25" descr="C:\Users\Никита\AppData\Local\Microsoft\Windows\INetCache\Content.Word\3.png"/>
+                          <pic:cNvPicPr>
+                            <a:picLocks noChangeAspect="1" noChangeArrowheads="1"/>
+                          </pic:cNvPicPr>
+                        </pic:nvPicPr>
+                        <pic:blipFill>
+                          <a:blip r:embed="rId6"/>
+                          <a:srcRect/>
+                          <a:stretch>
+                            <a:fillRect/>
+                          </a:stretch>
+                        </pic:blipFill>
+                        <pic:spPr bwMode="auto">
+                          <a:xfrm>
+                            <a:off x="0" y="0"/>
+                            <a:ext cx="4180472" cy="2070700"/>
+                          </a:xfrm>
+                          <a:prstGeom prst="rect">
+                            <a:avLst/>
+                          </a:prstGeom>
+                          <a:noFill/>
+                          <a:ln w="9525">
+                            <a:noFill/>
+                            <a:miter lim="800000"/>
+                            <a:headEnd/>
+                            <a:tailEnd/>
+                          </a:ln>
+                        </pic:spPr>
+                      </pic:pic>
+                    </a:graphicData>
+                  </a:graphic>
+                </wp:inline>
+              </w:drawing>
+            </w:r>
+          </w:p>
+        </w:tc>
+        <w:tc>
+          <w:tcPr>
+            <w:tcW w:w="2185" w:type="dxa"/>
+          </w:tcPr>
+          <w:p>
+            <w:pPr>
+              <w:rPr>
+                <w:sz w:val="20"/>
+                <w:szCs w:val="20"/>
+              </w:rPr>
+            </w:pPr>
+            <w:r>
+              <w:rPr>
+                <w:sz w:val="20"/>
+                <w:szCs w:val="20"/>
+              </w:rPr>
+              <w:t>http://www.travelline.ru/registration/?type=sitedev</w:t>
+            </w:r>
+          </w:p>
+        </w:tc>
+      </w:tr>
+      <w:tr>
+        <w:tc>
+          <w:tcPr>
+            <w:tcW w:w="1493" w:type="dxa"/>
+          </w:tcPr>
+          <w:p>
+            <w:pPr>
+              <w:rPr>
+                <w:sz w:val="20"/>
+                <w:szCs w:val="20"/>
+              </w:rPr>
+            </w:pPr>
+            <w:r>
+              <w:rPr>
+                <w:sz w:val="20"/>
+                <w:szCs w:val="20"/>
+              </w:rPr>
+              <w:t>Обычный пользователь</w:t>
+            </w:r>
+          </w:p>
+        </w:tc>
+        <w:tc>
+          <w:tcPr>
+            <w:tcW w:w="1271" w:type="dxa"/>
+          </w:tcPr>
+          <w:p>
+            <w:pPr>
+              <w:rPr>
+                <w:sz w:val="20"/>
+                <w:szCs w:val="20"/>
+              </w:rPr>
+            </w:pPr>
+            <w:r>
+              <w:rPr>
+                <w:sz w:val="20"/>
+                <w:szCs w:val="20"/>
+              </w:rPr>
+              <w:t>Заказ</w:t>
+            </w:r>
+          </w:p>
+        </w:tc>
+        <w:tc>
+          <w:tcPr>
+            <w:tcW w:w="2765" w:type="dxa"/>
+          </w:tcPr>
+          <w:p>
+            <w:pPr>
+              <w:rPr>
+                <w:sz w:val="20"/>
+                <w:szCs w:val="20"/>
+              </w:rPr>
+            </w:pPr>
+            <w:r>
+              <w:rPr>
+                <w:sz w:val="20"/>
+                <w:szCs w:val="20"/>
+              </w:rPr>
+              <w:t xml:space="preserve">При растягивании поля «Комментарий» вытянуть </w:t>
+            </w:r>
+            <w:r>
+              <w:rPr>
+                <w:sz w:val="20"/>
+                <w:szCs w:val="20"/>
+              </w:rPr>
+              <w:t>за пределы видимости сайта без возможности вернуться к первоначальному размеру</w:t>
+            </w:r>
+          </w:p>
+        </w:tc>
+        <w:tc>
+          <w:tcPr>
+            <w:tcW w:w="1843" w:type="dxa"/>
+          </w:tcPr>
+          <w:p>
+            <w:pPr>
+              <w:rPr>
+                <w:sz w:val="20"/>
+                <w:szCs w:val="20"/>
+              </w:rPr>
+            </w:pPr>
+            <w:r>
+              <w:rPr>
+                <w:sz w:val="20"/>
+                <w:szCs w:val="20"/>
+              </w:rPr>
+              <w:t>Проблема выявлена только при использовании 2 монитора</w:t>
+            </w:r>
+          </w:p>
+        </w:tc>
+        <w:tc>
+          <w:tcPr>
+            <w:tcW w:w="6804" w:type="dxa"/>
+          </w:tcPr>
+          <w:p>
+            <w:pPr>
+              <w:rPr>
+                <w:noProof/>
+                <w:sz w:val="20"/>
+                <w:szCs w:val="20"/>
+              </w:rPr>
+            </w:pPr>
+            <w:r>
+              <w:rPr>
+                <w:noProof/>
+                <w:sz w:val="20"/>
+                <w:szCs w:val="20"/>
+              </w:rPr>
+              <w:drawing>
+                <wp:inline distT="0" distB="0" distL="0" distR="0">
+                  <wp:extent cx="4219430" cy="1647825"/>
+                  <wp:effectExtent l="19050" t="0" r="0" b="0"/>
+                  <wp:docPr id="28" name="Рисунок 28" descr="C:\Users\Никита\AppData\Local\Microsoft\Windows\INetCache\Content.Word\4.png"/>
+                  <wp:cNvGraphicFramePr>
+                    <a:graphicFrameLocks xmlns:a="http://schemas.openxmlformats.org/drawingml/2006/main" noChangeAspect="1"/>
+                  </wp:cNvGraphicFramePr>
+                  <a:graphic xmlns:a="http://schemas.openxmlformats.org/drawingml/2006/main">
+                    <a:graphicData uri="http://schemas.openxmlformats.org/drawingml/2006/picture">
+                      <pic:pic xmlns:pic="http://schemas.openxmlformats.org/drawingml/2006/picture">
+                        <pic:nvPicPr>
+                          <pic:cNvPr id="0" name="Picture 28" descr="C:\Users\Никита\AppData\Local\Microsoft\Windows\INetCache\Content.Word\4.png"/>
+                          <pic:cNvPicPr>
+                            <a:picLocks noChangeAspect="1" noChangeArrowheads="1"/>
+                          </pic:cNvPicPr>
+                        </pic:nvPicPr>
+                        <pic:blipFill>
+                          <a:blip r:embed="rId7" cstate="print"/>
+                          <a:srcRect/>
+                          <a:stretch>
+                            <a:fillRect/>
+                          </a:stretch>
+                        </pic:blipFill>
+                        <pic:spPr bwMode="auto">
+                          <a:xfrm>
+                            <a:off x="0" y="0"/>
+                            <a:ext cx="4224187" cy="1649683"/>
+                          </a:xfrm>
+                          <a:prstGeom prst="rect">
+                            <a:avLst/>
+                          </a:prstGeom>
+                          <a:noFill/>
+                          <a:ln w="9525">
+                            <a:noFill/>
+                            <a:miter lim="800000"/>
+                            <a:headEnd/>
+                            <a:tailEnd/>
+                          </a:ln>
+                        </pic:spPr>
+                      </pic:pic>
+                    </a:graphicData>
+                  </a:graphic>
+                </wp:inline>
+              </w:drawing>
+            </w:r>
+          </w:p>
+        </w:tc>
+        <w:tc>
+          <w:tcPr>
+            <w:tcW w:w="2185" w:type="dxa"/>
+          </w:tcPr>
+          <w:p>
+            <w:pPr>
+              <w:rPr>
+                <w:sz w:val="20"/>
+                <w:szCs w:val="20"/>
+              </w:rPr>
+            </w:pPr>
+            <w:r>
+              <w:rPr>
+                <w:sz w:val="20"/>
+                <w:szCs w:val="20"/>
+              </w:rPr>
+              <w:t>http://www.travelline.ru/registration/?type=sitedev</w:t>
+            </w:r>
+          </w:p>
+        </w:tc>
+      </w:tr>
+      <w:tr>
+        <w:tc>
+          <w:tcPr>
+            <w:tcW w:w="1493" w:type="dxa"/>
+          </w:tcPr>
+          <w:p>
+            <w:pPr>
+              <w:rPr>
+                <w:sz w:val="20"/>
+                <w:szCs w:val="20"/>
+              </w:rPr>
+            </w:pPr>
+            <w:r>
+              <w:rPr>
+                <w:sz w:val="20"/>
+                <w:szCs w:val="20"/>
+              </w:rPr>
+              <w:t>Обычный пользователь</w:t>
+            </w:r>
+          </w:p>
+        </w:tc>
+        <w:tc>
+          <w:tcPr>
+            <w:tcW w:w="1271" w:type="dxa"/>
+          </w:tcPr>
+          <w:p>
+            <w:pPr>
+              <w:rPr>
+                <w:sz w:val="20"/>
+                <w:szCs w:val="20"/>
+              </w:rPr>
+            </w:pPr>
+            <w:r>
+              <w:rPr>
+                <w:sz w:val="20"/>
+                <w:szCs w:val="20"/>
+              </w:rPr>
+              <w:t>Заказ</w:t>
+            </w:r>
+          </w:p>
+        </w:tc>
+        <w:tc>
+          <w:tcPr>
+            <w:tcW w:w="2765" w:type="dxa"/>
+          </w:tcPr>
+          <w:p>
+            <w:pPr>
+              <w:rPr>
+                <w:sz w:val="20"/>
+                <w:szCs w:val="20"/>
+              </w:rPr>
+            </w:pPr>
+            <w:r>
+              <w:rPr>
+                <w:sz w:val="20"/>
+                <w:szCs w:val="20"/>
+              </w:rPr>
+              <w:t xml:space="preserve">При попытке выделить пункт, при наведении на него, </w:t>
+            </w:r>
+            <w:proofErr w:type="spellStart"/>
+            <w:r>
+              <w:rPr>
+                <w:sz w:val="20"/>
+                <w:szCs w:val="20"/>
+              </w:rPr>
+              <w:t>вылазикт</w:t>
+            </w:r>
+            <w:proofErr w:type="spellEnd"/>
+            <w:r>
+              <w:rPr>
+                <w:sz w:val="20"/>
+                <w:szCs w:val="20"/>
+              </w:rPr>
+              <w:t xml:space="preserve"> окошко-пояснение, из-за которого невозможно выделить текст пункта, </w:t>
+            </w:r>
+            <w:proofErr w:type="spellStart"/>
+            <w:r>
+              <w:rPr>
+                <w:sz w:val="20"/>
+                <w:szCs w:val="20"/>
+              </w:rPr>
+              <w:t>тк</w:t>
+            </w:r>
+            <w:proofErr w:type="spellEnd"/>
+            <w:r>
+              <w:rPr>
+                <w:sz w:val="20"/>
+                <w:szCs w:val="20"/>
+              </w:rPr>
+              <w:t xml:space="preserve"> выделение перескакивает на текст в окошке</w:t>
+            </w:r>
+          </w:p>
+        </w:tc>
+        <w:tc>
+          <w:tcPr>
+            <w:tcW w:w="1843" w:type="dxa"/>
+          </w:tcPr>
+          <w:p>
+            <w:pPr>
+              <w:rPr>
+                <w:sz w:val="20"/>
+                <w:szCs w:val="20"/>
+              </w:rPr>
+            </w:pPr>
+            <w:r>
+              <w:rPr>
+                <w:sz w:val="20"/>
+                <w:szCs w:val="20"/>
+              </w:rPr>
+              <w:t>Проблема возникает при не «идеальном» выделении, когда курсор опускается чуть ниже выделяемой строки, но не касается строки снизу</w:t>
+            </w:r>
+          </w:p>
+        </w:tc>
+        <w:tc>
+          <w:tcPr>
+            <w:tcW w:w="6804" w:type="dxa"/>
+          </w:tcPr>
+          <w:p>
+            <w:pPr>
+              <w:rPr>
+                <w:noProof/>
+                <w:sz w:val="20"/>
+                <w:szCs w:val="20"/>
+              </w:rPr>
+            </w:pPr>
+            <w:r>
+              <w:rPr>
+                <w:noProof/>
+                <w:sz w:val="20"/>
+                <w:szCs w:val="20"/>
+              </w:rPr>
+              <w:pict>
+                <v:shape id="_x0000_i1027" type="#_x0000_t75" style="width:328.5pt;height:168.75pt">
+                  <v:imagedata r:id="rId8" o:title="4"/>
+                </v:shape>
+              </w:pict>
+            </w:r>
+          </w:p>
+        </w:tc>
+        <w:tc>
+          <w:tcPr>
+            <w:tcW w:w="2185" w:type="dxa"/>
+          </w:tcPr>
+          <w:p>
+            <w:pPr>
+              <w:rPr>
+                <w:sz w:val="20"/>
+                <w:szCs w:val="20"/>
+              </w:rPr>
+            </w:pPr>
+            <w:r>
+              <w:rPr>
+                <w:sz w:val="20"/>
+                <w:szCs w:val="20"/>
+              </w:rPr>
+              <w:t>http://www.travelline.ru/registration/?type=sitedev</w:t>
+            </w:r>
+          </w:p>
+        </w:tc>
+      </w:tr>
+      <w:tr>
+        <w:tc>
+          <w:tcPr>
+            <w:tcW w:w="1493" w:type="dxa"/>
+          </w:tcPr>
+          <w:p>
+            <w:pPr>
+              <w:rPr>
+                <w:sz w:val="20"/>
+                <w:szCs w:val="20"/>
+              </w:rPr>
+            </w:pPr>
+            <w:r>
+              <w:rPr>
+                <w:sz w:val="20"/>
+                <w:szCs w:val="20"/>
+              </w:rPr>
+              <w:lastRenderedPageBreak/>
+              <w:t>Обычный пользователь</w:t>
+            </w:r>
+          </w:p>
+        </w:tc>
+        <w:tc>
+          <w:tcPr>
+            <w:tcW w:w="1271" w:type="dxa"/>
+          </w:tcPr>
+          <w:p>
+            <w:pPr>
+              <w:rPr>
+                <w:sz w:val="20"/>
+                <w:szCs w:val="20"/>
+              </w:rPr>
+            </w:pPr>
+            <w:r>
+              <w:rPr>
+                <w:rFonts w:eastAsia="Times New Roman" w:cs="Times New Roman"/>
+                <w:sz w:val="20"/>
+                <w:szCs w:val="20"/>
+              </w:rPr>
+              <w:t xml:space="preserve">Стажировка в </w:t>
+            </w:r>
+            <w:proofErr w:type="spellStart"/>
+            <w:r>
+              <w:rPr>
+                <w:rFonts w:eastAsia="Times New Roman" w:cs="Times New Roman"/>
+                <w:sz w:val="20"/>
+                <w:szCs w:val="20"/>
+              </w:rPr>
+              <w:t>TravelLine</w:t>
+            </w:r>
+            <w:proofErr w:type="spellEnd"/>
+            <w:r>
+              <w:rPr>
+                <w:rFonts w:eastAsia="Times New Roman" w:cs="Times New Roman"/>
+                <w:sz w:val="20"/>
+                <w:szCs w:val="20"/>
+              </w:rPr>
+              <w:br/>
+            </w:r>
+          </w:p>
+        </w:tc>
+        <w:tc>
+          <w:tcPr>
+            <w:tcW w:w="2765" w:type="dxa"/>
+          </w:tcPr>
+          <w:p>
+            <w:pPr>
+              <w:rPr>
+                <w:sz w:val="20"/>
+                <w:szCs w:val="20"/>
+              </w:rPr>
+            </w:pPr>
+            <w:r>
+              <w:rPr>
+                <w:sz w:val="20"/>
+                <w:szCs w:val="20"/>
+              </w:rPr>
+              <w:t>Странно, что нет никаких возможностей прохождения стажировки для студентов, не связанных с программированием</w:t>
+            </w:r>
+          </w:p>
+        </w:tc>
+        <w:tc>
+          <w:tcPr>
+            <w:tcW w:w="1843" w:type="dxa"/>
+          </w:tcPr>
+          <w:p>
+            <w:pPr>
+              <w:rPr>
+                <w:sz w:val="20"/>
+                <w:szCs w:val="20"/>
+              </w:rPr>
+            </w:pPr>
+            <w:r>
+              <w:rPr>
+                <w:sz w:val="20"/>
+                <w:szCs w:val="20"/>
+              </w:rPr>
+              <w:t xml:space="preserve">Компании, занимающейся </w:t>
+            </w:r>
+            <w:proofErr w:type="spellStart"/>
+            <w:r>
+              <w:rPr>
+                <w:sz w:val="20"/>
+                <w:szCs w:val="20"/>
+              </w:rPr>
+              <w:t>веб-разработками</w:t>
+            </w:r>
+            <w:proofErr w:type="spellEnd"/>
+            <w:r>
+              <w:rPr>
+                <w:sz w:val="20"/>
+                <w:szCs w:val="20"/>
+              </w:rPr>
+              <w:t xml:space="preserve"> нужны не только программисты (наверное)</w:t>
+            </w:r>
+          </w:p>
+        </w:tc>
+        <w:tc>
+          <w:tcPr>
+            <w:tcW w:w="6804" w:type="dxa"/>
+          </w:tcPr>
+          <w:p>
+            <w:pPr>
+              <w:rPr>
+                <w:noProof/>
+                <w:sz w:val="20"/>
+                <w:szCs w:val="20"/>
+              </w:rPr>
+            </w:pPr>
+            <w:r>
+              <w:object w:dxaOrig="4320" w:dyaOrig="2477">
+                <v:shape id="_x0000_i1028" type="#_x0000_t75" style="width:329.25pt;height:188.25pt" o:ole="">
+                  <v:imagedata r:id="rId9" o:title=""/>
+                </v:shape>
+                <o:OLEObject Type="Embed" ProgID="PBrush" ShapeID="_x0000_i1028" DrawAspect="Content" ObjectID="_1510429117" r:id="rId10"/>
+              </w:object>
+            </w:r>
+          </w:p>
+        </w:tc>
+        <w:tc>
+          <w:tcPr>
+            <w:tcW w:w="2185" w:type="dxa"/>
+          </w:tcPr>
+          <w:p>
+            <w:pPr>
+              <w:rPr>
+                <w:sz w:val="20"/>
+                <w:szCs w:val="20"/>
+              </w:rPr>
+            </w:pPr>
+            <w:r>
+              <w:rPr>
+                <w:sz w:val="20"/>
+                <w:szCs w:val="20"/>
+              </w:rPr>
+              <w:t>http://www.travelline.ru/about/traineeship/</w:t>
+            </w:r>
+          </w:p>
+        </w:tc>
+      </w:tr>
+      <w:tr>
+        <w:tc>
+          <w:tcPr>
+            <w:tcW w:w="1493" w:type="dxa"/>
+          </w:tcPr>
+          <w:p>
+            <w:pPr>
+              <w:rPr>
+                <w:sz w:val="20"/>
+                <w:szCs w:val="20"/>
+              </w:rPr>
+            </w:pPr>
+            <w:r>
+              <w:rPr>
+                <w:sz w:val="20"/>
+                <w:szCs w:val="20"/>
+              </w:rPr>
+              <w:t>Обычный пользователь</w:t>
+            </w:r>
+          </w:p>
+        </w:tc>
+        <w:tc>
+          <w:tcPr>
+            <w:tcW w:w="1271" w:type="dxa"/>
+          </w:tcPr>
+          <w:p>
+            <w:pPr>
+              <w:rPr>
+                <w:rFonts w:eastAsia="Times New Roman" w:cs="Times New Roman"/>
+                <w:sz w:val="20"/>
+                <w:szCs w:val="20"/>
+              </w:rPr>
+            </w:pPr>
+            <w:r>
+              <w:rPr>
+                <w:rFonts w:eastAsia="Times New Roman" w:cs="Times New Roman"/>
+                <w:sz w:val="20"/>
+                <w:szCs w:val="20"/>
+              </w:rPr>
+              <w:t>Стажировка в TravelLine</w:t>
+            </w:r>
+          </w:p>
+        </w:tc>
+        <w:tc>
+          <w:tcPr>
+            <w:tcW w:w="2765" w:type="dxa"/>
+          </w:tcPr>
+          <w:p>
+            <w:pPr>
+              <w:rPr>
+                <w:sz w:val="20"/>
+                <w:szCs w:val="20"/>
+              </w:rPr>
+            </w:pPr>
+            <w:r>
+              <w:rPr>
+                <w:sz w:val="20"/>
+                <w:szCs w:val="20"/>
+              </w:rPr>
+              <w:t xml:space="preserve">Нигде не указано, как заполнять резюме, ведь </w:t>
+            </w:r>
+            <w:proofErr w:type="gramStart"/>
+            <w:r>
+              <w:rPr>
+                <w:sz w:val="20"/>
+                <w:szCs w:val="20"/>
+              </w:rPr>
+              <w:t>те</w:t>
+            </w:r>
+            <w:proofErr w:type="gramEnd"/>
+            <w:r>
+              <w:rPr>
+                <w:sz w:val="20"/>
+                <w:szCs w:val="20"/>
+              </w:rPr>
+              <w:t xml:space="preserve"> кто хотят пройти стажировку не знают, как его заполнить. Странно, что нигде при отправлении заявки не указываются мои контактные данные.</w:t>
+            </w:r>
+          </w:p>
+        </w:tc>
+        <w:tc>
+          <w:tcPr>
+            <w:tcW w:w="1843" w:type="dxa"/>
+          </w:tcPr>
+          <w:p>
+            <w:pPr>
+              <w:rPr>
+                <w:sz w:val="20"/>
+                <w:szCs w:val="20"/>
+              </w:rPr>
+            </w:pPr>
+            <w:r>
+              <w:rPr>
+                <w:sz w:val="20"/>
+                <w:szCs w:val="20"/>
+              </w:rPr>
+              <w:t>Претензия к информативности</w:t>
+            </w:r>
+          </w:p>
+        </w:tc>
+        <w:tc>
+          <w:tcPr>
+            <w:tcW w:w="6804" w:type="dxa"/>
+          </w:tcPr>
+          <w:p>
+            <w:r>
+              <w:object w:dxaOrig="4320" w:dyaOrig="2477">
+                <v:shape id="_x0000_i1030" type="#_x0000_t75" style="width:329.25pt;height:188.25pt" o:ole="">
+                  <v:imagedata r:id="rId9" o:title=""/>
+                </v:shape>
+                <o:OLEObject Type="Embed" ProgID="PBrush" ShapeID="_x0000_i1030" DrawAspect="Content" ObjectID="_1510429118" r:id="rId11"/>
+              </w:object>
+            </w:r>
+          </w:p>
+        </w:tc>
+        <w:tc>
+          <w:tcPr>
+            <w:tcW w:w="2185" w:type="dxa"/>
+          </w:tcPr>
+          <w:p>
+            <w:pPr>
+              <w:rPr>
+                <w:sz w:val="20"/>
+                <w:szCs w:val="20"/>
+              </w:rPr>
+            </w:pPr>
+            <w:r>
+              <w:rPr>
+                <w:sz w:val="20"/>
+                <w:szCs w:val="20"/>
+              </w:rPr>
+              <w:t>http://www.travelline.ru/about/traineeship/</w:t>
+            </w:r>
+          </w:p>
+        </w:tc>
+      </w:tr>
+      <w:tr>
+        <w:tc>
+          <w:tcPr>
+            <w:tcW w:w="1493" w:type="dxa"/>
+          </w:tcPr>
+          <w:p>
+            <w:pPr>
+              <w:rPr>
+                <w:sz w:val="20"/>
+                <w:szCs w:val="20"/>
+              </w:rPr>
+            </w:pPr>
+            <w:r>
+              <w:rPr>
+                <w:sz w:val="20"/>
+                <w:szCs w:val="20"/>
+              </w:rPr>
+              <w:lastRenderedPageBreak/>
+              <w:t>Обычный пользователь</w:t>
+            </w:r>
+          </w:p>
+        </w:tc>
+        <w:tc>
+          <w:tcPr>
+            <w:tcW w:w="1271" w:type="dxa"/>
+          </w:tcPr>
+          <w:p>
+            <w:pPr>
+              <w:rPr>
+                <w:sz w:val="20"/>
+                <w:szCs w:val="20"/>
+              </w:rPr>
+            </w:pPr>
+            <w:r>
+              <w:rPr>
+                <w:rFonts w:eastAsia="Times New Roman" w:cs="Times New Roman"/>
+                <w:sz w:val="20"/>
+                <w:szCs w:val="20"/>
+              </w:rPr>
+              <w:t xml:space="preserve">Стажировка в </w:t>
+            </w:r>
+            <w:proofErr w:type="spellStart"/>
+            <w:r>
+              <w:rPr>
+                <w:rFonts w:eastAsia="Times New Roman" w:cs="Times New Roman"/>
+                <w:sz w:val="20"/>
+                <w:szCs w:val="20"/>
+              </w:rPr>
+              <w:t>TravelLine</w:t>
+            </w:r>
+            <w:proofErr w:type="spellEnd"/>
+            <w:r>
+              <w:rPr>
+                <w:rFonts w:eastAsia="Times New Roman" w:cs="Times New Roman"/>
+                <w:sz w:val="20"/>
+                <w:szCs w:val="20"/>
+              </w:rPr>
+              <w:br/>
+            </w:r>
+          </w:p>
+        </w:tc>
+        <w:tc>
+          <w:tcPr>
+            <w:tcW w:w="2765" w:type="dxa"/>
+          </w:tcPr>
+          <w:p>
+            <w:pPr>
+              <w:rPr>
+                <w:sz w:val="20"/>
+                <w:szCs w:val="20"/>
+              </w:rPr>
+            </w:pPr>
+            <w:r>
+              <w:rPr>
+                <w:sz w:val="20"/>
+                <w:szCs w:val="20"/>
+              </w:rPr>
+              <w:t>Н</w:t>
+            </w:r>
+            <w:r>
+              <w:rPr>
+                <w:sz w:val="20"/>
+                <w:szCs w:val="20"/>
+              </w:rPr>
+              <w:t>ет никакой проверки типа файла</w:t>
+            </w:r>
+            <w:r>
+              <w:rPr>
+                <w:sz w:val="20"/>
+                <w:szCs w:val="20"/>
+              </w:rPr>
+              <w:t xml:space="preserve"> - резюме</w:t>
+            </w:r>
+          </w:p>
+        </w:tc>
+        <w:tc>
+          <w:tcPr>
+            <w:tcW w:w="1843" w:type="dxa"/>
+          </w:tcPr>
+          <w:p>
+            <w:pPr>
+              <w:rPr>
+                <w:sz w:val="20"/>
+                <w:szCs w:val="20"/>
+              </w:rPr>
+            </w:pPr>
+            <w:r>
+              <w:rPr>
+                <w:sz w:val="20"/>
+                <w:szCs w:val="20"/>
+              </w:rPr>
+              <w:t>Можно подсунуть ЛЮБОЙ файл</w:t>
+            </w:r>
+          </w:p>
+        </w:tc>
+        <w:tc>
+          <w:tcPr>
+            <w:tcW w:w="6804" w:type="dxa"/>
+          </w:tcPr>
+          <w:p>
+            <w:r>
+              <w:pict>
+                <v:shape id="_x0000_i1029" type="#_x0000_t75" style="width:329.25pt;height:162pt">
+                  <v:imagedata r:id="rId12" o:title="4"/>
+                </v:shape>
+              </w:pict>
+            </w:r>
+          </w:p>
+        </w:tc>
+        <w:tc>
+          <w:tcPr>
+            <w:tcW w:w="2185" w:type="dxa"/>
+          </w:tcPr>
+          <w:p>
+            <w:pPr>
+              <w:rPr>
+                <w:sz w:val="20"/>
+                <w:szCs w:val="20"/>
+              </w:rPr>
+            </w:pPr>
+            <w:r>
+              <w:rPr>
+                <w:sz w:val="20"/>
+                <w:szCs w:val="20"/>
+              </w:rPr>
+              <w:t>http://www.travelline.ru/about/traineeship/</w:t>
+            </w:r>
+          </w:p>
+        </w:tc>
+      </w:tr>
+      <w:tr>
+        <w:tc>
+          <w:tcPr>
+            <w:tcW w:w="1493" w:type="dxa"/>
+          </w:tcPr>
+          <w:p>
+            <w:pPr>
+              <w:rPr>
+                <w:sz w:val="20"/>
+                <w:szCs w:val="20"/>
+              </w:rPr>
+            </w:pPr>
+            <w:r>
+              <w:rPr>
+                <w:sz w:val="20"/>
+                <w:szCs w:val="20"/>
+              </w:rPr>
+              <w:t>Обычный пользователь</w:t>
+            </w:r>
+          </w:p>
+        </w:tc>
+        <w:tc>
+          <w:tcPr>
+            <w:tcW w:w="1271" w:type="dxa"/>
+          </w:tcPr>
+          <w:p>
+            <w:pPr>
+              <w:rPr>
+                <w:rFonts w:eastAsia="Times New Roman" w:cs="Times New Roman"/>
+                <w:sz w:val="20"/>
+                <w:szCs w:val="20"/>
+              </w:rPr>
+            </w:pPr>
+            <w:r>
+              <w:rPr>
+                <w:rFonts w:eastAsia="Times New Roman" w:cs="Times New Roman"/>
+                <w:sz w:val="20"/>
+                <w:szCs w:val="20"/>
+              </w:rPr>
+              <w:t>Работа</w:t>
+            </w:r>
+            <w:r>
+              <w:rPr>
+                <w:rFonts w:eastAsia="Times New Roman" w:cs="Times New Roman"/>
+                <w:sz w:val="20"/>
+                <w:szCs w:val="20"/>
+              </w:rPr>
+              <w:t xml:space="preserve"> в </w:t>
+            </w:r>
+            <w:proofErr w:type="spellStart"/>
+            <w:r>
+              <w:rPr>
+                <w:rFonts w:eastAsia="Times New Roman" w:cs="Times New Roman"/>
+                <w:sz w:val="20"/>
+                <w:szCs w:val="20"/>
+              </w:rPr>
+              <w:t>TravelLine</w:t>
+            </w:r>
+            <w:proofErr w:type="spellEnd"/>
+          </w:p>
+        </w:tc>
+        <w:tc>
+          <w:tcPr>
+            <w:tcW w:w="2765" w:type="dxa"/>
+          </w:tcPr>
+          <w:p>
+            <w:pPr>
+              <w:rPr>
+                <w:sz w:val="20"/>
+                <w:szCs w:val="20"/>
+              </w:rPr>
+            </w:pPr>
+            <w:r>
+              <w:rPr>
+                <w:sz w:val="20"/>
+                <w:szCs w:val="20"/>
+              </w:rPr>
+              <w:t>Поле и надпись «Комментарий» дергаются при изменении его размеров</w:t>
+            </w:r>
+          </w:p>
+        </w:tc>
+        <w:tc>
+          <w:tcPr>
+            <w:tcW w:w="1843" w:type="dxa"/>
+          </w:tcPr>
+          <w:p>
+            <w:pPr>
+              <w:rPr>
+                <w:sz w:val="20"/>
+                <w:szCs w:val="20"/>
+                <w:lang w:val="en-US"/>
+              </w:rPr>
+            </w:pPr>
+            <w:r>
+              <w:rPr>
+                <w:sz w:val="20"/>
+                <w:szCs w:val="20"/>
+              </w:rPr>
+              <w:t>Сдвиг на 2</w:t>
+            </w:r>
+            <w:proofErr w:type="spellStart"/>
+            <w:r>
+              <w:rPr>
+                <w:sz w:val="20"/>
+                <w:szCs w:val="20"/>
+                <w:lang w:val="en-US"/>
+              </w:rPr>
+              <w:t>px</w:t>
+            </w:r>
+            <w:proofErr w:type="spellEnd"/>
+          </w:p>
+        </w:tc>
+        <w:tc>
+          <w:tcPr>
+            <w:tcW w:w="6804" w:type="dxa"/>
+          </w:tcPr>
+          <w:p>
+            <w:r>
+              <w:rPr>
+                <w:noProof/>
+              </w:rPr>
+              <w:drawing>
+                <wp:inline distT="0" distB="0" distL="0" distR="0">
+                  <wp:extent cx="4181475" cy="3114675"/>
+                  <wp:effectExtent l="19050" t="0" r="9525" b="0"/>
+                  <wp:docPr id="45" name="Рисунок 45" descr="C:\Users\Никита\AppData\Local\Microsoft\Windows\INetCache\Content.Word\4.png"/>
+                  <wp:cNvGraphicFramePr>
+                    <a:graphicFrameLocks xmlns:a="http://schemas.openxmlformats.org/drawingml/2006/main" noChangeAspect="1"/>
+                  </wp:cNvGraphicFramePr>
+                  <a:graphic xmlns:a="http://schemas.openxmlformats.org/drawingml/2006/main">
+                    <a:graphicData uri="http://schemas.openxmlformats.org/drawingml/2006/picture">
+                      <pic:pic xmlns:pic="http://schemas.openxmlformats.org/drawingml/2006/picture">
+                        <pic:nvPicPr>
+                          <pic:cNvPr id="0" name="Picture 45" descr="C:\Users\Никита\AppData\Local\Microsoft\Windows\INetCache\Content.Word\4.png"/>
+                          <pic:cNvPicPr>
+                            <a:picLocks noChangeAspect="1" noChangeArrowheads="1"/>
+                          </pic:cNvPicPr>
+                        </pic:nvPicPr>
+                        <pic:blipFill>
+                          <a:blip r:embed="rId13"/>
+                          <a:srcRect/>
+                          <a:stretch>
+                            <a:fillRect/>
+                          </a:stretch>
+                        </pic:blipFill>
+                        <pic:spPr bwMode="auto">
+                          <a:xfrm>
+                            <a:off x="0" y="0"/>
+                            <a:ext cx="4181475" cy="3114675"/>
+                          </a:xfrm>
+                          <a:prstGeom prst="rect">
+                            <a:avLst/>
+                          </a:prstGeom>
+                          <a:noFill/>
+                          <a:ln w="9525">
+                            <a:noFill/>
+                            <a:miter lim="800000"/>
+                            <a:headEnd/>
+                            <a:tailEnd/>
+                          </a:ln>
+                        </pic:spPr>
+                      </pic:pic>
+                    </a:graphicData>
+                  </a:graphic>
+                </wp:inline>
+              </w:drawing>
+            </w:r>
+          </w:p>
+        </w:tc>
+        <w:tc>
+          <w:tcPr>
+            <w:tcW w:w="2185" w:type="dxa"/>
+          </w:tcPr>
+          <w:p>
+            <w:pPr>
+              <w:rPr>
+                <w:sz w:val="20"/>
+                <w:szCs w:val="20"/>
+              </w:rPr>
+            </w:pPr>
+            <w:r>
+              <w:rPr>
+                <w:sz w:val="20"/>
+                <w:szCs w:val="20"/>
+              </w:rPr>
+              <w:t>http://www.travelline.ru/about/career/front-end-back-end-developer/</w:t>
+            </w:r>
+          </w:p>
         </w:tc>
       </w:tr>
     </w:tbl>
     <w:p>
+      <w:pPr>
+        <w:rPr>
+          <w:sz w:val="20"/>
+          <w:szCs w:val="20"/>
+        </w:rPr>
+      </w:pPr>
       <w:r>
+        <w:rPr>
+          <w:sz w:val="20"/>
+          <w:szCs w:val="20"/>
+        </w:rPr>
         <w:tab/>
       </w:r>
     </w:p>
@@ -304,6 +1787,7 @@
   <w:style w:type="paragraph" w:default="1" w:styleId="a">
     <w:name w:val="Normal"/>
     <w:qFormat/>
+    <w:rsid w:val="00D577AA"/>
   </w:style>
   <w:style w:type="character" w:default="1" w:styleId="a0">
     <w:name w:val="Default Paragraph Font"/>
@@ -358,6 +1842,36 @@
         <w:right w:w="108" w:type="dxa"/>
       </w:tblCellMar>
     </w:tblPr>
+  </w:style>
+  <w:style w:type="paragraph" w:styleId="a4">
+    <w:name w:val="Balloon Text"/>
+    <w:basedOn w:val="a"/>
+    <w:link w:val="a5"/>
+    <w:uiPriority w:val="99"/>
+    <w:semiHidden/>
+    <w:unhideWhenUsed/>
+    <w:rsid w:val="00697C8E"/>
+    <w:pPr>
+      <w:spacing w:after="0" w:line="240" w:lineRule="auto"/>
+    </w:pPr>
+    <w:rPr>
+      <w:rFonts w:ascii="Tahoma" w:hAnsi="Tahoma" w:cs="Tahoma"/>
+      <w:sz w:val="16"/>
+      <w:szCs w:val="16"/>
+    </w:rPr>
+  </w:style>
+  <w:style w:type="character" w:customStyle="1" w:styleId="a5">
+    <w:name w:val="Текст выноски Знак"/>
+    <w:basedOn w:val="a0"/>
+    <w:link w:val="a4"/>
+    <w:uiPriority w:val="99"/>
+    <w:semiHidden/>
+    <w:rsid w:val="00697C8E"/>
+    <w:rPr>
+      <w:rFonts w:ascii="Tahoma" w:hAnsi="Tahoma" w:cs="Tahoma"/>
+      <w:sz w:val="16"/>
+      <w:szCs w:val="16"/>
+    </w:rPr>
   </w:style>
 </w:styles>
 </file>

</xml_diff>